<commit_message>
change the file named xxh注意事项讲述
</commit_message>
<xml_diff>
--- a/Docs/计分组/xxh说明注意事项.docx
+++ b/Docs/计分组/xxh说明注意事项.docx
@@ -275,15 +275,115 @@
     </w:p>
     <w:p>
       <w:pPr>
-        <w:rPr>
-          <w:rFonts w:hint="eastAsia"/>
-        </w:rPr>
-      </w:pPr>
+        <w:pStyle w:val="a3"/>
+        <w:numPr>
+          <w:ilvl w:val="0"/>
+          <w:numId w:val="1"/>
+        </w:numPr>
+        <w:ind w:firstLineChars="0"/>
+      </w:pPr>
+      <w:r>
+        <w:rPr>
+          <w:rFonts w:hint="eastAsia"/>
+        </w:rPr>
+        <w:t>我们支持你们使用在我们提供范围之外的资源。但是请让我们知道。</w:t>
+      </w:r>
+    </w:p>
+    <w:p>
+      <w:pPr>
+        <w:pStyle w:val="a3"/>
+        <w:numPr>
+          <w:ilvl w:val="0"/>
+          <w:numId w:val="1"/>
+        </w:numPr>
+        <w:ind w:firstLineChars="0"/>
+      </w:pPr>
+      <w:r>
+        <w:rPr>
+          <w:rFonts w:hint="eastAsia"/>
+        </w:rPr>
+        <w:t>也许很多同学已经研究过我们的记分规则和流程等等，但是我们已经在昨晚和今早更新，在</w:t>
+      </w:r>
+      <w:proofErr w:type="spellStart"/>
+      <w:r>
+        <w:rPr>
+          <w:rFonts w:hint="eastAsia"/>
+        </w:rPr>
+        <w:t>teambition</w:t>
+      </w:r>
+      <w:proofErr w:type="spellEnd"/>
+      <w:r>
+        <w:rPr>
+          <w:rFonts w:hint="eastAsia"/>
+        </w:rPr>
+        <w:t>上已经上传，希望大家时刻跟进。</w:t>
+      </w:r>
+    </w:p>
+    <w:p>
+      <w:pPr>
+        <w:pStyle w:val="a3"/>
+        <w:numPr>
+          <w:ilvl w:val="0"/>
+          <w:numId w:val="1"/>
+        </w:numPr>
+        <w:ind w:firstLineChars="0"/>
+      </w:pPr>
+      <w:r>
+        <w:rPr>
+          <w:rFonts w:hint="eastAsia"/>
+        </w:rPr>
+        <w:t>我们很可能随时对记分规则</w:t>
+      </w:r>
+      <w:proofErr w:type="gramStart"/>
+      <w:r>
+        <w:rPr>
+          <w:rFonts w:hint="eastAsia"/>
+        </w:rPr>
+        <w:t>作出</w:t>
+      </w:r>
+      <w:proofErr w:type="gramEnd"/>
+      <w:r>
+        <w:rPr>
+          <w:rFonts w:hint="eastAsia"/>
+        </w:rPr>
+        <w:t>修改，并且会及时通知大家，</w:t>
+      </w:r>
+      <w:proofErr w:type="gramStart"/>
+      <w:r>
+        <w:rPr>
+          <w:rFonts w:hint="eastAsia"/>
+        </w:rPr>
+        <w:t>请时刻</w:t>
+      </w:r>
+      <w:proofErr w:type="gramEnd"/>
+      <w:r>
+        <w:rPr>
+          <w:rFonts w:hint="eastAsia"/>
+        </w:rPr>
+        <w:t>关注。</w:t>
+      </w:r>
+    </w:p>
+    <w:p>
+      <w:pPr>
+        <w:pStyle w:val="a3"/>
+        <w:numPr>
+          <w:ilvl w:val="0"/>
+          <w:numId w:val="1"/>
+        </w:numPr>
+        <w:ind w:firstLineChars="0"/>
+      </w:pPr>
+      <w:r>
+        <w:rPr>
+          <w:rFonts w:hint="eastAsia"/>
+        </w:rPr>
+        <w:t>活动最终结束权归记分组所有。</w:t>
+      </w:r>
       <w:bookmarkStart w:id="0" w:name="_GoBack"/>
       <w:bookmarkEnd w:id="0"/>
     </w:p>
     <w:p/>
     <w:p/>
+    <w:p/>
     <w:p>
       <w:pPr>
         <w:rPr>
@@ -295,7 +395,6 @@
     <w:p>
       <w:pPr>
         <w:rPr>
-          <w:rFonts w:hint="eastAsia"/>
           <w:b/>
           <w:sz w:val="28"/>
         </w:rPr>

</xml_diff>

<commit_message>
added a file about second day's scoring chart and polished the previous file about scoring rule
</commit_message>
<xml_diff>
--- a/Docs/计分组/xxh说明注意事项.docx
+++ b/Docs/计分组/xxh说明注意事项.docx
@@ -2,6 +2,10 @@
 <file path=word/document.xml><?xml version="1.0" encoding="utf-8"?>
 <w:document xmlns:wpc="http://schemas.microsoft.com/office/word/2010/wordprocessingCanvas" xmlns:mc="http://schemas.openxmlformats.org/markup-compatibility/2006" xmlns:o="urn:schemas-microsoft-com:office:office" xmlns:r="http://schemas.openxmlformats.org/officeDocument/2006/relationships" xmlns:m="http://schemas.openxmlformats.org/officeDocument/2006/math" xmlns:v="urn:schemas-microsoft-com:vml" xmlns:wp14="http://schemas.microsoft.com/office/word/2010/wordprocessingDrawing" xmlns:wp="http://schemas.openxmlformats.org/drawingml/2006/wordprocessingDrawing" xmlns:w10="urn:schemas-microsoft-com:office:word" xmlns:w="http://schemas.openxmlformats.org/wordprocessingml/2006/main" xmlns:w14="http://schemas.microsoft.com/office/word/2010/wordml" xmlns:w15="http://schemas.microsoft.com/office/word/2012/wordml" xmlns:wpg="http://schemas.microsoft.com/office/word/2010/wordprocessingGroup" xmlns:wpi="http://schemas.microsoft.com/office/word/2010/wordprocessingInk" xmlns:wne="http://schemas.microsoft.com/office/word/2006/wordml" xmlns:wps="http://schemas.microsoft.com/office/word/2010/wordprocessingShape" mc:Ignorable="w14 w15 wp14">
   <w:body>
+    <w:p>
+      <w:bookmarkStart w:id="0" w:name="_GoBack"/>
+      <w:bookmarkEnd w:id="0"/>
+    </w:p>
     <w:p>
       <w:r>
         <w:rPr>
@@ -103,14 +107,12 @@
         </w:rPr>
         <w:t>大家可以看到，在评分细则中，</w:t>
       </w:r>
-      <w:proofErr w:type="spellStart"/>
       <w:r>
         <w:rPr>
           <w:rFonts w:hint="eastAsia"/>
         </w:rPr>
         <w:t>git</w:t>
       </w:r>
-      <w:proofErr w:type="spellEnd"/>
       <w:r>
         <w:rPr>
           <w:rFonts w:hint="eastAsia"/>
@@ -378,8 +380,6 @@
         </w:rPr>
         <w:t>活动最终结束权归记分组所有。</w:t>
       </w:r>
-      <w:bookmarkStart w:id="0" w:name="_GoBack"/>
-      <w:bookmarkEnd w:id="0"/>
     </w:p>
     <w:p/>
     <w:p/>

</xml_diff>